<commit_message>
Final Project Signed-off-by: teepann <tfunnyblue@yahoo.com>
</commit_message>
<xml_diff>
--- a/Project 2/documentation.docx
+++ b/Project 2/documentation.docx
@@ -87,7 +87,23 @@
         <w:t xml:space="preserve">cepts from chapter 9 through 16 </w:t>
       </w:r>
       <w:r>
-        <w:t>in the book and I also used classes instead of structures. The difficult components of this project included using syntax I was unfamiliar with and having to look up on Google for references, algorithm for moving the tiles in the grid, and converting the Javascript code of the original 2048 to C++ because I don’t have any experience with Javascript.</w:t>
+        <w:t xml:space="preserve">in the book and I also used classes instead of structures. The difficult components of this project included using syntax I was unfamiliar with and having to look up on Google for references, algorithm for moving the tiles in the grid, and converting the </w:t>
+      </w:r>
+      <w:proofErr w:type="spellStart"/>
+      <w:r>
+        <w:t>Javascript</w:t>
+      </w:r>
+      <w:proofErr w:type="spellEnd"/>
+      <w:r>
+        <w:t xml:space="preserve"> code of the original 2048 to C++ because I don’t have any experience with </w:t>
+      </w:r>
+      <w:proofErr w:type="spellStart"/>
+      <w:r>
+        <w:t>Javascript</w:t>
+      </w:r>
+      <w:proofErr w:type="spellEnd"/>
+      <w:r>
+        <w:t>.</w:t>
       </w:r>
     </w:p>
     <w:p>
@@ -142,9 +158,11 @@
             <w:tcW w:w="3235" w:type="dxa"/>
           </w:tcPr>
           <w:p>
+            <w:proofErr w:type="spellStart"/>
             <w:r>
               <w:t>BackupGrid</w:t>
             </w:r>
+            <w:proofErr w:type="spellEnd"/>
           </w:p>
         </w:tc>
       </w:tr>
@@ -158,18 +176,55 @@
           </w:tcPr>
           <w:p>
             <w:r>
-              <w:t>- bmaxTile : int</w:t>
-            </w:r>
-          </w:p>
-          <w:p>
-            <w:r>
-              <w:t>- bscoreRound : int</w:t>
-            </w:r>
-          </w:p>
-          <w:p>
-            <w:r>
-              <w:t>- bscore : int</w:t>
-            </w:r>
+              <w:t xml:space="preserve">- </w:t>
+            </w:r>
+            <w:proofErr w:type="spellStart"/>
+            <w:r>
+              <w:t>bmaxTile</w:t>
+            </w:r>
+            <w:proofErr w:type="spellEnd"/>
+            <w:r>
+              <w:t xml:space="preserve"> : </w:t>
+            </w:r>
+            <w:r>
+              <w:t>T</w:t>
+            </w:r>
+          </w:p>
+          <w:p>
+            <w:r>
+              <w:t xml:space="preserve">- </w:t>
+            </w:r>
+            <w:proofErr w:type="spellStart"/>
+            <w:r>
+              <w:t>bscoreRound</w:t>
+            </w:r>
+            <w:proofErr w:type="spellEnd"/>
+            <w:r>
+              <w:t xml:space="preserve"> : </w:t>
+            </w:r>
+            <w:proofErr w:type="spellStart"/>
+            <w:r>
+              <w:t>int</w:t>
+            </w:r>
+            <w:proofErr w:type="spellEnd"/>
+          </w:p>
+          <w:p>
+            <w:r>
+              <w:t xml:space="preserve">- </w:t>
+            </w:r>
+            <w:proofErr w:type="spellStart"/>
+            <w:r>
+              <w:t>bscore</w:t>
+            </w:r>
+            <w:proofErr w:type="spellEnd"/>
+            <w:r>
+              <w:t xml:space="preserve"> : </w:t>
+            </w:r>
+            <w:proofErr w:type="spellStart"/>
+            <w:r>
+              <w:t>int</w:t>
+            </w:r>
+            <w:proofErr w:type="spellEnd"/>
           </w:p>
         </w:tc>
       </w:tr>
@@ -183,42 +238,149 @@
           </w:tcPr>
           <w:p>
             <w:r>
-              <w:t xml:space="preserve">+ BackupGrid() : </w:t>
-            </w:r>
-          </w:p>
-          <w:p>
-            <w:r>
-              <w:t>+ updateTile() : void</w:t>
-            </w:r>
-          </w:p>
-          <w:p>
-            <w:r>
-              <w:t>+ setMaxTile(m : int) : void</w:t>
-            </w:r>
-          </w:p>
-          <w:p>
-            <w:r>
-              <w:t>+ getMaxTile() : int</w:t>
-            </w:r>
-          </w:p>
-          <w:p>
-            <w:r>
-              <w:t>+ void setScoreRound (s: int) : int</w:t>
-            </w:r>
-          </w:p>
-          <w:p>
-            <w:r>
-              <w:t>+ getScoreRound() : int</w:t>
-            </w:r>
-          </w:p>
-          <w:p>
-            <w:r>
-              <w:t>+ getScore(s : int) : void</w:t>
-            </w:r>
-          </w:p>
-          <w:p>
-            <w:r>
-              <w:t>+ getScore() : int;</w:t>
+              <w:t xml:space="preserve">+ </w:t>
+            </w:r>
+            <w:proofErr w:type="spellStart"/>
+            <w:r>
+              <w:t>BackupGrid</w:t>
+            </w:r>
+            <w:proofErr w:type="spellEnd"/>
+            <w:r>
+              <w:t xml:space="preserve">() : </w:t>
+            </w:r>
+          </w:p>
+          <w:p>
+            <w:r>
+              <w:t xml:space="preserve">+ </w:t>
+            </w:r>
+            <w:proofErr w:type="spellStart"/>
+            <w:r>
+              <w:t>updateTile</w:t>
+            </w:r>
+            <w:proofErr w:type="spellEnd"/>
+            <w:r>
+              <w:t>() : void</w:t>
+            </w:r>
+          </w:p>
+          <w:p>
+            <w:r>
+              <w:t xml:space="preserve">+ </w:t>
+            </w:r>
+            <w:proofErr w:type="spellStart"/>
+            <w:r>
+              <w:t>setMaxTile</w:t>
+            </w:r>
+            <w:proofErr w:type="spellEnd"/>
+            <w:r>
+              <w:t xml:space="preserve">(m : </w:t>
+            </w:r>
+            <w:r>
+              <w:t>T</w:t>
+            </w:r>
+            <w:r>
+              <w:t>) : void</w:t>
+            </w:r>
+          </w:p>
+          <w:p>
+            <w:r>
+              <w:t xml:space="preserve">+ </w:t>
+            </w:r>
+            <w:proofErr w:type="spellStart"/>
+            <w:r>
+              <w:t>getMaxTile</w:t>
+            </w:r>
+            <w:proofErr w:type="spellEnd"/>
+            <w:r>
+              <w:t xml:space="preserve">() : </w:t>
+            </w:r>
+            <w:r>
+              <w:t>T</w:t>
+            </w:r>
+          </w:p>
+          <w:p>
+            <w:r>
+              <w:t xml:space="preserve">+ void </w:t>
+            </w:r>
+            <w:proofErr w:type="spellStart"/>
+            <w:r>
+              <w:t>setScoreRound</w:t>
+            </w:r>
+            <w:proofErr w:type="spellEnd"/>
+            <w:r>
+              <w:t xml:space="preserve"> (s: </w:t>
+            </w:r>
+            <w:proofErr w:type="spellStart"/>
+            <w:r>
+              <w:t>int</w:t>
+            </w:r>
+            <w:proofErr w:type="spellEnd"/>
+            <w:r>
+              <w:t xml:space="preserve">) : </w:t>
+            </w:r>
+            <w:proofErr w:type="spellStart"/>
+            <w:r>
+              <w:t>int</w:t>
+            </w:r>
+            <w:proofErr w:type="spellEnd"/>
+          </w:p>
+          <w:p>
+            <w:r>
+              <w:t xml:space="preserve">+ </w:t>
+            </w:r>
+            <w:proofErr w:type="spellStart"/>
+            <w:r>
+              <w:t>getScoreRound</w:t>
+            </w:r>
+            <w:proofErr w:type="spellEnd"/>
+            <w:r>
+              <w:t xml:space="preserve">() : </w:t>
+            </w:r>
+            <w:proofErr w:type="spellStart"/>
+            <w:r>
+              <w:t>int</w:t>
+            </w:r>
+            <w:proofErr w:type="spellEnd"/>
+          </w:p>
+          <w:p>
+            <w:r>
+              <w:t xml:space="preserve">+ </w:t>
+            </w:r>
+            <w:proofErr w:type="spellStart"/>
+            <w:r>
+              <w:t>getScore</w:t>
+            </w:r>
+            <w:proofErr w:type="spellEnd"/>
+            <w:r>
+              <w:t xml:space="preserve">(s : </w:t>
+            </w:r>
+            <w:proofErr w:type="spellStart"/>
+            <w:r>
+              <w:t>int</w:t>
+            </w:r>
+            <w:proofErr w:type="spellEnd"/>
+            <w:r>
+              <w:t>) : void</w:t>
+            </w:r>
+          </w:p>
+          <w:p>
+            <w:r>
+              <w:t xml:space="preserve">+ </w:t>
+            </w:r>
+            <w:proofErr w:type="spellStart"/>
+            <w:r>
+              <w:t>getScore</w:t>
+            </w:r>
+            <w:proofErr w:type="spellEnd"/>
+            <w:r>
+              <w:t xml:space="preserve">() : </w:t>
+            </w:r>
+            <w:proofErr w:type="spellStart"/>
+            <w:r>
+              <w:t>int</w:t>
+            </w:r>
+            <w:proofErr w:type="spellEnd"/>
+            <w:r>
+              <w:t>;</w:t>
             </w:r>
           </w:p>
         </w:tc>
@@ -270,8 +432,21 @@
           </w:p>
           <w:p>
             <w:r>
-              <w:t>- winValue : int</w:t>
-            </w:r>
+              <w:t xml:space="preserve">- </w:t>
+            </w:r>
+            <w:proofErr w:type="spellStart"/>
+            <w:r>
+              <w:t>winValue</w:t>
+            </w:r>
+            <w:proofErr w:type="spellEnd"/>
+            <w:r>
+              <w:t xml:space="preserve"> : </w:t>
+            </w:r>
+            <w:proofErr w:type="spellStart"/>
+            <w:r>
+              <w:t>int</w:t>
+            </w:r>
+            <w:proofErr w:type="spellEnd"/>
           </w:p>
         </w:tc>
       </w:tr>
@@ -285,40 +460,101 @@
           </w:tcPr>
           <w:p>
             <w:r>
+              <w:t>+ Game() :</w:t>
+            </w:r>
+          </w:p>
+          <w:p>
+            <w:r>
               <w:t xml:space="preserve">+ </w:t>
             </w:r>
-            <w:r>
-              <w:t>Game() :</w:t>
-            </w:r>
-          </w:p>
-          <w:p>
-            <w:r>
-              <w:t>+ displayGrid() : void</w:t>
-            </w:r>
-          </w:p>
-          <w:p>
-            <w:r>
-              <w:t>+ displayHelpScreen() : void</w:t>
-            </w:r>
-          </w:p>
-          <w:p>
-            <w:r>
-              <w:t>+ displayWinScreen() : void</w:t>
-            </w:r>
-          </w:p>
-          <w:p>
-            <w:r>
-              <w:t>+ displayLoserScreen() : void</w:t>
-            </w:r>
-          </w:p>
-          <w:p>
-            <w:r>
-              <w:t>+ displayTryAgainScreen(i : int) : char</w:t>
-            </w:r>
-          </w:p>
-          <w:p>
-            <w:r>
-              <w:t>+ savePlayerInfo() : void</w:t>
+            <w:proofErr w:type="spellStart"/>
+            <w:r>
+              <w:t>displayGrid</w:t>
+            </w:r>
+            <w:proofErr w:type="spellEnd"/>
+            <w:r>
+              <w:t>() : void</w:t>
+            </w:r>
+          </w:p>
+          <w:p>
+            <w:r>
+              <w:t xml:space="preserve">+ </w:t>
+            </w:r>
+            <w:proofErr w:type="spellStart"/>
+            <w:r>
+              <w:t>displayHelpScreen</w:t>
+            </w:r>
+            <w:proofErr w:type="spellEnd"/>
+            <w:r>
+              <w:t>() : void</w:t>
+            </w:r>
+          </w:p>
+          <w:p>
+            <w:r>
+              <w:t xml:space="preserve">+ </w:t>
+            </w:r>
+            <w:proofErr w:type="spellStart"/>
+            <w:r>
+              <w:t>displayWinScreen</w:t>
+            </w:r>
+            <w:proofErr w:type="spellEnd"/>
+            <w:r>
+              <w:t>() : void</w:t>
+            </w:r>
+          </w:p>
+          <w:p>
+            <w:r>
+              <w:t xml:space="preserve">+ </w:t>
+            </w:r>
+            <w:proofErr w:type="spellStart"/>
+            <w:r>
+              <w:t>displayLoserScreen</w:t>
+            </w:r>
+            <w:proofErr w:type="spellEnd"/>
+            <w:r>
+              <w:t>() : void</w:t>
+            </w:r>
+          </w:p>
+          <w:p>
+            <w:r>
+              <w:t xml:space="preserve">+ </w:t>
+            </w:r>
+            <w:proofErr w:type="spellStart"/>
+            <w:r>
+              <w:t>displayTryAgainScreen</w:t>
+            </w:r>
+            <w:proofErr w:type="spellEnd"/>
+            <w:r>
+              <w:t>(</w:t>
+            </w:r>
+            <w:proofErr w:type="spellStart"/>
+            <w:r>
+              <w:t>i</w:t>
+            </w:r>
+            <w:proofErr w:type="spellEnd"/>
+            <w:r>
+              <w:t xml:space="preserve"> : </w:t>
+            </w:r>
+            <w:proofErr w:type="spellStart"/>
+            <w:r>
+              <w:t>int</w:t>
+            </w:r>
+            <w:proofErr w:type="spellEnd"/>
+            <w:r>
+              <w:t>) : char</w:t>
+            </w:r>
+          </w:p>
+          <w:p>
+            <w:r>
+              <w:t xml:space="preserve">+ </w:t>
+            </w:r>
+            <w:proofErr w:type="spellStart"/>
+            <w:r>
+              <w:t>savePlayerInfo</w:t>
+            </w:r>
+            <w:proofErr w:type="spellEnd"/>
+            <w:r>
+              <w:t>() : void</w:t>
             </w:r>
           </w:p>
           <w:p>
@@ -328,12 +564,28 @@
           </w:p>
           <w:p>
             <w:r>
-              <w:t>+ checkGameOver() : void</w:t>
-            </w:r>
-          </w:p>
-          <w:p>
-            <w:r>
-              <w:t>+ backupGrid() : void</w:t>
+              <w:t xml:space="preserve">+ </w:t>
+            </w:r>
+            <w:proofErr w:type="spellStart"/>
+            <w:r>
+              <w:t>checkGameOver</w:t>
+            </w:r>
+            <w:proofErr w:type="spellEnd"/>
+            <w:r>
+              <w:t>() : void</w:t>
+            </w:r>
+          </w:p>
+          <w:p>
+            <w:r>
+              <w:t xml:space="preserve">+ </w:t>
+            </w:r>
+            <w:proofErr w:type="spellStart"/>
+            <w:r>
+              <w:t>backupGrid</w:t>
+            </w:r>
+            <w:proofErr w:type="spellEnd"/>
+            <w:r>
+              <w:t>() : void</w:t>
             </w:r>
           </w:p>
           <w:p>
@@ -343,13 +595,50 @@
           </w:p>
           <w:p>
             <w:r>
-              <w:t>+ setWinValue(i : int) : void</w:t>
-            </w:r>
-          </w:p>
-          <w:p>
-            <w:r>
-              <w:t>+ getWinValue() : int</w:t>
-            </w:r>
+              <w:t xml:space="preserve">+ </w:t>
+            </w:r>
+            <w:proofErr w:type="spellStart"/>
+            <w:r>
+              <w:t>setWinValue</w:t>
+            </w:r>
+            <w:proofErr w:type="spellEnd"/>
+            <w:r>
+              <w:t>(</w:t>
+            </w:r>
+            <w:proofErr w:type="spellStart"/>
+            <w:r>
+              <w:t>i</w:t>
+            </w:r>
+            <w:proofErr w:type="spellEnd"/>
+            <w:r>
+              <w:t xml:space="preserve"> : </w:t>
+            </w:r>
+            <w:proofErr w:type="spellStart"/>
+            <w:r>
+              <w:t>int</w:t>
+            </w:r>
+            <w:proofErr w:type="spellEnd"/>
+            <w:r>
+              <w:t>) : void</w:t>
+            </w:r>
+          </w:p>
+          <w:p>
+            <w:r>
+              <w:t xml:space="preserve">+ </w:t>
+            </w:r>
+            <w:proofErr w:type="spellStart"/>
+            <w:r>
+              <w:t>getWinValue</w:t>
+            </w:r>
+            <w:proofErr w:type="spellEnd"/>
+            <w:r>
+              <w:t xml:space="preserve">() : </w:t>
+            </w:r>
+            <w:proofErr w:type="spellStart"/>
+            <w:r>
+              <w:t>int</w:t>
+            </w:r>
+            <w:proofErr w:type="spellEnd"/>
           </w:p>
           <w:p/>
         </w:tc>
@@ -392,19 +681,47 @@
             <w:r>
               <w:t xml:space="preserve">- </w:t>
             </w:r>
-            <w:r>
-              <w:t>maxTile : int</w:t>
-            </w:r>
-          </w:p>
-          <w:p>
-            <w:r>
-              <w:t>- scoreRound : int</w:t>
-            </w:r>
-          </w:p>
-          <w:p>
-            <w:r>
-              <w:t>- score : int</w:t>
-            </w:r>
+            <w:proofErr w:type="spellStart"/>
+            <w:r>
+              <w:t>maxTile</w:t>
+            </w:r>
+            <w:proofErr w:type="spellEnd"/>
+            <w:r>
+              <w:t xml:space="preserve"> : </w:t>
+            </w:r>
+            <w:proofErr w:type="spellStart"/>
+            <w:r>
+              <w:t>int</w:t>
+            </w:r>
+            <w:proofErr w:type="spellEnd"/>
+          </w:p>
+          <w:p>
+            <w:r>
+              <w:t xml:space="preserve">- </w:t>
+            </w:r>
+            <w:proofErr w:type="spellStart"/>
+            <w:r>
+              <w:t>scoreRound</w:t>
+            </w:r>
+            <w:proofErr w:type="spellEnd"/>
+            <w:r>
+              <w:t xml:space="preserve"> : </w:t>
+            </w:r>
+            <w:proofErr w:type="spellStart"/>
+            <w:r>
+              <w:t>int</w:t>
+            </w:r>
+            <w:proofErr w:type="spellEnd"/>
+          </w:p>
+          <w:p>
+            <w:r>
+              <w:t xml:space="preserve">- score : </w:t>
+            </w:r>
+            <w:proofErr w:type="spellStart"/>
+            <w:r>
+              <w:t>int</w:t>
+            </w:r>
+            <w:proofErr w:type="spellEnd"/>
           </w:p>
         </w:tc>
       </w:tr>
@@ -418,68 +735,163 @@
           </w:tcPr>
           <w:p>
             <w:r>
+              <w:t xml:space="preserve">+ Grid() : </w:t>
+            </w:r>
+          </w:p>
+          <w:p>
+            <w:r>
+              <w:t>+ grid[4][4] : Tile</w:t>
+            </w:r>
+          </w:p>
+          <w:p>
+            <w:r>
               <w:t xml:space="preserve">+ </w:t>
             </w:r>
-            <w:r>
-              <w:t>Grid</w:t>
-            </w:r>
+            <w:proofErr w:type="spellStart"/>
+            <w:r>
+              <w:t>initializeGrid</w:t>
+            </w:r>
+            <w:proofErr w:type="spellEnd"/>
+            <w:r>
+              <w:t>() : void</w:t>
+            </w:r>
+          </w:p>
+          <w:p>
+            <w:r>
+              <w:t xml:space="preserve">+ </w:t>
+            </w:r>
+            <w:proofErr w:type="spellStart"/>
+            <w:r>
+              <w:t>updateGrid</w:t>
+            </w:r>
+            <w:proofErr w:type="spellEnd"/>
+            <w:r>
+              <w:t>() : void</w:t>
+            </w:r>
+          </w:p>
+          <w:p>
+            <w:r>
+              <w:t xml:space="preserve">+ </w:t>
+            </w:r>
+            <w:proofErr w:type="spellStart"/>
+            <w:r>
+              <w:t>fillSpace</w:t>
+            </w:r>
+            <w:proofErr w:type="spellEnd"/>
+            <w:r>
+              <w:t>() : void</w:t>
+            </w:r>
+          </w:p>
+          <w:p>
+            <w:r>
+              <w:t>+ spawn() : void</w:t>
+            </w:r>
+          </w:p>
+          <w:p>
+            <w:r>
+              <w:t xml:space="preserve">+ </w:t>
+            </w:r>
+            <w:proofErr w:type="spellStart"/>
+            <w:r>
+              <w:t>findGreatestTile</w:t>
+            </w:r>
+            <w:proofErr w:type="spellEnd"/>
+            <w:r>
+              <w:t>() : void</w:t>
+            </w:r>
+          </w:p>
+          <w:p>
+            <w:r>
+              <w:t xml:space="preserve">+ </w:t>
+            </w:r>
+            <w:proofErr w:type="spellStart"/>
+            <w:r>
+              <w:t>updateTile</w:t>
+            </w:r>
+            <w:proofErr w:type="spellEnd"/>
+            <w:r>
+              <w:t>() : void</w:t>
+            </w:r>
+          </w:p>
+          <w:p>
+            <w:r>
+              <w:t xml:space="preserve">+ </w:t>
+            </w:r>
+            <w:proofErr w:type="spellStart"/>
+            <w:r>
+              <w:t>setMaxTile</w:t>
+            </w:r>
+            <w:proofErr w:type="spellEnd"/>
+            <w:r>
+              <w:t xml:space="preserve">(m : </w:t>
+            </w:r>
+            <w:proofErr w:type="spellStart"/>
+            <w:r>
+              <w:t>int</w:t>
+            </w:r>
+            <w:proofErr w:type="spellEnd"/>
+            <w:r>
+              <w:t>) : void</w:t>
+            </w:r>
+          </w:p>
+          <w:p>
+            <w:r>
+              <w:t xml:space="preserve">+ </w:t>
+            </w:r>
+            <w:proofErr w:type="spellStart"/>
+            <w:r>
+              <w:t>getMaxTile</w:t>
+            </w:r>
+            <w:proofErr w:type="spellEnd"/>
             <w:r>
               <w:t xml:space="preserve">() : </w:t>
             </w:r>
-          </w:p>
-          <w:p>
-            <w:r>
-              <w:t>+ grid[4][4] : Tile</w:t>
-            </w:r>
-          </w:p>
-          <w:p>
-            <w:r>
-              <w:t>+ initializeGrid() : void</w:t>
-            </w:r>
-          </w:p>
-          <w:p>
-            <w:r>
-              <w:t>+ updateGrid() : void</w:t>
-            </w:r>
-          </w:p>
-          <w:p>
-            <w:r>
-              <w:t>+ fillSpace() : void</w:t>
-            </w:r>
-          </w:p>
-          <w:p>
-            <w:r>
-              <w:t>+ spawn() : void</w:t>
-            </w:r>
-          </w:p>
-          <w:p>
-            <w:r>
-              <w:t>+ findGreatestTile() : void</w:t>
-            </w:r>
-          </w:p>
-          <w:p>
-            <w:r>
-              <w:t>+ updateTile() : void</w:t>
-            </w:r>
-          </w:p>
-          <w:p>
-            <w:r>
-              <w:t>+ setMaxTile(m : int) : void</w:t>
-            </w:r>
-          </w:p>
-          <w:p>
-            <w:r>
-              <w:t>+ getMaxTile() : int</w:t>
-            </w:r>
-          </w:p>
-          <w:p>
-            <w:r>
-              <w:t>+ getScore(s : int) : void</w:t>
-            </w:r>
-          </w:p>
-          <w:p>
-            <w:r>
-              <w:t>+ getScore() : int;</w:t>
+            <w:proofErr w:type="spellStart"/>
+            <w:r>
+              <w:t>int</w:t>
+            </w:r>
+            <w:proofErr w:type="spellEnd"/>
+          </w:p>
+          <w:p>
+            <w:r>
+              <w:t xml:space="preserve">+ </w:t>
+            </w:r>
+            <w:proofErr w:type="spellStart"/>
+            <w:r>
+              <w:t>getScore</w:t>
+            </w:r>
+            <w:proofErr w:type="spellEnd"/>
+            <w:r>
+              <w:t xml:space="preserve">(s : </w:t>
+            </w:r>
+            <w:proofErr w:type="spellStart"/>
+            <w:r>
+              <w:t>int</w:t>
+            </w:r>
+            <w:proofErr w:type="spellEnd"/>
+            <w:r>
+              <w:t>) : void</w:t>
+            </w:r>
+          </w:p>
+          <w:p>
+            <w:r>
+              <w:t xml:space="preserve">+ </w:t>
+            </w:r>
+            <w:proofErr w:type="spellStart"/>
+            <w:r>
+              <w:t>getScore</w:t>
+            </w:r>
+            <w:proofErr w:type="spellEnd"/>
+            <w:r>
+              <w:t xml:space="preserve">() : </w:t>
+            </w:r>
+            <w:proofErr w:type="spellStart"/>
+            <w:r>
+              <w:t>int</w:t>
+            </w:r>
+            <w:proofErr w:type="spellEnd"/>
+            <w:r>
+              <w:t>;</w:t>
             </w:r>
           </w:p>
         </w:tc>
@@ -525,8 +937,21 @@
           </w:p>
           <w:p>
             <w:r>
-              <w:t>- pscore : int</w:t>
-            </w:r>
+              <w:t xml:space="preserve">- </w:t>
+            </w:r>
+            <w:proofErr w:type="spellStart"/>
+            <w:r>
+              <w:t>pscore</w:t>
+            </w:r>
+            <w:proofErr w:type="spellEnd"/>
+            <w:r>
+              <w:t xml:space="preserve"> : </w:t>
+            </w:r>
+            <w:proofErr w:type="spellStart"/>
+            <w:r>
+              <w:t>int</w:t>
+            </w:r>
+            <w:proofErr w:type="spellEnd"/>
           </w:p>
         </w:tc>
       </w:tr>
@@ -540,49 +965,73 @@
           </w:tcPr>
           <w:p>
             <w:r>
+              <w:t xml:space="preserve">+ Player() : </w:t>
+            </w:r>
+          </w:p>
+          <w:p>
+            <w:r>
               <w:t xml:space="preserve">+ </w:t>
             </w:r>
-            <w:r>
-              <w:t>Player</w:t>
-            </w:r>
+            <w:proofErr w:type="spellStart"/>
+            <w:r>
+              <w:t>setName</w:t>
+            </w:r>
+            <w:proofErr w:type="spellEnd"/>
+            <w:r>
+              <w:t>(char* ) : void</w:t>
+            </w:r>
+          </w:p>
+          <w:p>
+            <w:r>
+              <w:t xml:space="preserve">+ </w:t>
+            </w:r>
+            <w:proofErr w:type="spellStart"/>
+            <w:r>
+              <w:t>setScore</w:t>
+            </w:r>
+            <w:proofErr w:type="spellEnd"/>
+            <w:r>
+              <w:t>(</w:t>
+            </w:r>
+            <w:proofErr w:type="spellStart"/>
+            <w:r>
+              <w:t>int</w:t>
+            </w:r>
+            <w:proofErr w:type="spellEnd"/>
+            <w:r>
+              <w:t>) : void</w:t>
+            </w:r>
+          </w:p>
+          <w:p>
+            <w:r>
+              <w:t xml:space="preserve">+ </w:t>
+            </w:r>
+            <w:proofErr w:type="spellStart"/>
+            <w:r>
+              <w:t>getName</w:t>
+            </w:r>
+            <w:proofErr w:type="spellEnd"/>
+            <w:r>
+              <w:t>() : char*</w:t>
+            </w:r>
+          </w:p>
+          <w:p>
+            <w:r>
+              <w:t xml:space="preserve">+ </w:t>
+            </w:r>
+            <w:proofErr w:type="spellStart"/>
+            <w:r>
+              <w:t>getScore</w:t>
+            </w:r>
+            <w:proofErr w:type="spellEnd"/>
             <w:r>
               <w:t xml:space="preserve">() : </w:t>
             </w:r>
-          </w:p>
-          <w:p>
-            <w:r>
-              <w:t xml:space="preserve">+ </w:t>
-            </w:r>
-            <w:r>
-              <w:t xml:space="preserve">setName(char* ) </w:t>
-            </w:r>
-            <w:r>
-              <w:t>: void</w:t>
-            </w:r>
-          </w:p>
-          <w:p>
-            <w:r>
-              <w:t>+</w:t>
-            </w:r>
-            <w:r>
-              <w:t xml:space="preserve"> setScore(int)</w:t>
-            </w:r>
-            <w:r>
-              <w:t xml:space="preserve"> : void</w:t>
-            </w:r>
-          </w:p>
-          <w:p>
-            <w:r>
-              <w:t xml:space="preserve">+ </w:t>
-            </w:r>
-            <w:r>
-              <w:t>getName() : char*</w:t>
-            </w:r>
-          </w:p>
-          <w:p>
-            <w:r>
-              <w:t>+ getScore() : int</w:t>
-            </w:r>
+            <w:proofErr w:type="spellStart"/>
+            <w:r>
+              <w:t>int</w:t>
+            </w:r>
+            <w:proofErr w:type="spellEnd"/>
           </w:p>
           <w:p/>
         </w:tc>
@@ -624,11 +1073,13 @@
           </w:tcPr>
           <w:p>
             <w:r>
-              <w:t xml:space="preserve">- </w:t>
-            </w:r>
-            <w:r>
-              <w:t>value : int</w:t>
-            </w:r>
+              <w:t xml:space="preserve">- value : </w:t>
+            </w:r>
+            <w:proofErr w:type="spellStart"/>
+            <w:r>
+              <w:t>int</w:t>
+            </w:r>
+            <w:proofErr w:type="spellEnd"/>
           </w:p>
         </w:tc>
       </w:tr>
@@ -642,61 +1093,150 @@
           </w:tcPr>
           <w:p>
             <w:r>
+              <w:t xml:space="preserve">+ Tile() : </w:t>
+            </w:r>
+          </w:p>
+          <w:p>
+            <w:r>
               <w:t xml:space="preserve">+ </w:t>
             </w:r>
-            <w:r>
-              <w:t xml:space="preserve">Tile() : </w:t>
-            </w:r>
-          </w:p>
-          <w:p>
-            <w:r>
-              <w:t>+ getValue() : int</w:t>
-            </w:r>
-          </w:p>
-          <w:p>
-            <w:r>
-              <w:t>+ setValue(v : int) : void</w:t>
-            </w:r>
-          </w:p>
-          <w:p>
-            <w:r>
-              <w:t>+ isEmpty() : bool</w:t>
-            </w:r>
-          </w:p>
-          <w:p>
-            <w:r>
-              <w:t>+ updateTile() : virtual void</w:t>
-            </w:r>
-          </w:p>
-          <w:p>
-            <w:r>
-              <w:t>+ randomNum(n : int) : int</w:t>
-            </w:r>
-          </w:p>
-          <w:p>
-            <w:r>
-              <w:t>+ operator+=( t : const Tile&amp;) : Tile</w:t>
-            </w:r>
-          </w:p>
-          <w:p>
-            <w:r>
-              <w:t>+ operator==( t : const Tile&amp;) : bool</w:t>
-            </w:r>
+            <w:proofErr w:type="spellStart"/>
+            <w:r>
+              <w:t>getValue</w:t>
+            </w:r>
+            <w:proofErr w:type="spellEnd"/>
+            <w:r>
+              <w:t xml:space="preserve">() : </w:t>
+            </w:r>
+            <w:proofErr w:type="spellStart"/>
+            <w:r>
+              <w:t>int</w:t>
+            </w:r>
+            <w:proofErr w:type="spellEnd"/>
           </w:p>
           <w:p>
             <w:r>
               <w:t xml:space="preserve">+ </w:t>
             </w:r>
-            <w:r>
-              <w:t>ope</w:t>
-            </w:r>
-            <w:r>
-              <w:t>rator+( t : const Tile&amp;) : Tile</w:t>
-            </w:r>
-          </w:p>
-          <w:p>
-            <w:r>
-              <w:t>+ newTile() : void</w:t>
+            <w:proofErr w:type="spellStart"/>
+            <w:r>
+              <w:t>setValue</w:t>
+            </w:r>
+            <w:proofErr w:type="spellEnd"/>
+            <w:r>
+              <w:t xml:space="preserve">(v : </w:t>
+            </w:r>
+            <w:proofErr w:type="spellStart"/>
+            <w:r>
+              <w:t>int</w:t>
+            </w:r>
+            <w:proofErr w:type="spellEnd"/>
+            <w:r>
+              <w:t>) : void</w:t>
+            </w:r>
+          </w:p>
+          <w:p>
+            <w:r>
+              <w:t xml:space="preserve">+ </w:t>
+            </w:r>
+            <w:proofErr w:type="spellStart"/>
+            <w:r>
+              <w:t>isEmpty</w:t>
+            </w:r>
+            <w:proofErr w:type="spellEnd"/>
+            <w:r>
+              <w:t>() : bool</w:t>
+            </w:r>
+          </w:p>
+          <w:p>
+            <w:r>
+              <w:t xml:space="preserve">+ </w:t>
+            </w:r>
+            <w:proofErr w:type="spellStart"/>
+            <w:r>
+              <w:t>updateTile</w:t>
+            </w:r>
+            <w:proofErr w:type="spellEnd"/>
+            <w:r>
+              <w:t>() : virtual void</w:t>
+            </w:r>
+          </w:p>
+          <w:p>
+            <w:r>
+              <w:t xml:space="preserve">+ </w:t>
+            </w:r>
+            <w:proofErr w:type="spellStart"/>
+            <w:r>
+              <w:t>randomNum</w:t>
+            </w:r>
+            <w:proofErr w:type="spellEnd"/>
+            <w:r>
+              <w:t xml:space="preserve">(n : </w:t>
+            </w:r>
+            <w:proofErr w:type="spellStart"/>
+            <w:r>
+              <w:t>int</w:t>
+            </w:r>
+            <w:proofErr w:type="spellEnd"/>
+            <w:r>
+              <w:t xml:space="preserve">) : </w:t>
+            </w:r>
+            <w:proofErr w:type="spellStart"/>
+            <w:r>
+              <w:t>int</w:t>
+            </w:r>
+            <w:proofErr w:type="spellEnd"/>
+          </w:p>
+          <w:p>
+            <w:r>
+              <w:t xml:space="preserve">+ operator+=( t : </w:t>
+            </w:r>
+            <w:proofErr w:type="spellStart"/>
+            <w:r>
+              <w:t>const</w:t>
+            </w:r>
+            <w:proofErr w:type="spellEnd"/>
+            <w:r>
+              <w:t xml:space="preserve"> Tile&amp;) : Tile</w:t>
+            </w:r>
+          </w:p>
+          <w:p>
+            <w:r>
+              <w:t xml:space="preserve">+ operator==( t : </w:t>
+            </w:r>
+            <w:proofErr w:type="spellStart"/>
+            <w:r>
+              <w:t>const</w:t>
+            </w:r>
+            <w:proofErr w:type="spellEnd"/>
+            <w:r>
+              <w:t xml:space="preserve"> Tile&amp;) : bool</w:t>
+            </w:r>
+          </w:p>
+          <w:p>
+            <w:r>
+              <w:t xml:space="preserve">+ operator+( t : </w:t>
+            </w:r>
+            <w:proofErr w:type="spellStart"/>
+            <w:r>
+              <w:t>const</w:t>
+            </w:r>
+            <w:proofErr w:type="spellEnd"/>
+            <w:r>
+              <w:t xml:space="preserve"> Tile&amp;) : Tile</w:t>
+            </w:r>
+          </w:p>
+          <w:p>
+            <w:r>
+              <w:t xml:space="preserve">+ </w:t>
+            </w:r>
+            <w:proofErr w:type="spellStart"/>
+            <w:r>
+              <w:t>newTile</w:t>
+            </w:r>
+            <w:proofErr w:type="spellEnd"/>
+            <w:r>
+              <w:t>() : void</w:t>
             </w:r>
           </w:p>
         </w:tc>
@@ -811,11 +1351,18 @@
     </w:p>
     <w:p>
       <w:r>
-        <w:t>When user enters ‘s’ for down and a new tiles is spawned:</w:t>
-      </w:r>
-    </w:p>
-    <w:p>
-      <w:bookmarkStart w:id="0" w:name="_GoBack"/>
+        <w:t xml:space="preserve">When user </w:t>
+      </w:r>
+      <w:proofErr w:type="gramStart"/>
+      <w:r>
+        <w:t>enters ‘s’</w:t>
+      </w:r>
+      <w:proofErr w:type="gramEnd"/>
+      <w:r>
+        <w:t xml:space="preserve"> for down and a new tiles is spawned:</w:t>
+      </w:r>
+    </w:p>
+    <w:p>
       <w:r>
         <w:rPr>
           <w:noProof/>
@@ -856,7 +1403,6 @@
           </wp:inline>
         </w:drawing>
       </w:r>
-      <w:bookmarkEnd w:id="0"/>
     </w:p>
     <w:p>
       <w:r>
@@ -1188,7 +1734,21 @@
         <w:rPr>
           <w:i/>
         </w:rPr>
-        <w:t>Else if ‘s’ is pressed</w:t>
+        <w:t xml:space="preserve">Else </w:t>
+      </w:r>
+      <w:proofErr w:type="gramStart"/>
+      <w:r>
+        <w:rPr>
+          <w:i/>
+        </w:rPr>
+        <w:t>if ‘s’</w:t>
+      </w:r>
+      <w:proofErr w:type="gramEnd"/>
+      <w:r>
+        <w:rPr>
+          <w:i/>
+        </w:rPr>
+        <w:t xml:space="preserve"> is pressed</w:t>
       </w:r>
     </w:p>
     <w:p>
@@ -1207,7 +1767,21 @@
         <w:rPr>
           <w:i/>
         </w:rPr>
-        <w:t>Else if ‘d’ is pressed</w:t>
+        <w:t xml:space="preserve">Else </w:t>
+      </w:r>
+      <w:proofErr w:type="gramStart"/>
+      <w:r>
+        <w:rPr>
+          <w:i/>
+        </w:rPr>
+        <w:t>if ‘d’</w:t>
+      </w:r>
+      <w:proofErr w:type="gramEnd"/>
+      <w:r>
+        <w:rPr>
+          <w:i/>
+        </w:rPr>
+        <w:t xml:space="preserve"> is pressed</w:t>
       </w:r>
     </w:p>
     <w:p>
@@ -1322,7 +1896,35 @@
         <w:rPr>
           <w:i/>
         </w:rPr>
-        <w:t xml:space="preserve">     Score of Round = log2(tileValue-1) * tileValue </w:t>
+        <w:t xml:space="preserve">     Score of Round = </w:t>
+      </w:r>
+      <w:proofErr w:type="gramStart"/>
+      <w:r>
+        <w:rPr>
+          <w:i/>
+        </w:rPr>
+        <w:t>log2(</w:t>
+      </w:r>
+      <w:proofErr w:type="gramEnd"/>
+      <w:r>
+        <w:rPr>
+          <w:i/>
+        </w:rPr>
+        <w:t xml:space="preserve">tileValue-1) * </w:t>
+      </w:r>
+      <w:proofErr w:type="spellStart"/>
+      <w:r>
+        <w:rPr>
+          <w:i/>
+        </w:rPr>
+        <w:t>tileValue</w:t>
+      </w:r>
+      <w:proofErr w:type="spellEnd"/>
+      <w:r>
+        <w:rPr>
+          <w:i/>
+        </w:rPr>
+        <w:t xml:space="preserve"> </w:t>
       </w:r>
     </w:p>
     <w:p>
@@ -1399,7 +2001,21 @@
         <w:rPr>
           <w:i/>
         </w:rPr>
-        <w:t>If grid is full &amp;&amp; cannot spawn new tile || maxTile = 2048</w:t>
+        <w:t xml:space="preserve">If grid is full &amp;&amp; cannot spawn new tile || </w:t>
+      </w:r>
+      <w:proofErr w:type="spellStart"/>
+      <w:r>
+        <w:rPr>
+          <w:i/>
+        </w:rPr>
+        <w:t>maxTile</w:t>
+      </w:r>
+      <w:proofErr w:type="spellEnd"/>
+      <w:r>
+        <w:rPr>
+          <w:i/>
+        </w:rPr>
+        <w:t xml:space="preserve"> = 2048</w:t>
       </w:r>
     </w:p>
     <w:p>
@@ -1434,680 +2050,9 @@
         <w:tab/>
         <w:t xml:space="preserve">        exit     </w:t>
       </w:r>
-    </w:p>
-    <w:p>
-      <w:pPr>
-        <w:rPr>
-          <w:i/>
-        </w:rPr>
-      </w:pPr>
-    </w:p>
-    <w:p>
-      <w:pPr>
-        <w:rPr>
-          <w:b/>
-        </w:rPr>
-      </w:pPr>
-      <w:r>
-        <w:rPr>
-          <w:b/>
-        </w:rPr>
-        <w:t>Variables</w:t>
-      </w:r>
-    </w:p>
-    <w:tbl>
-      <w:tblPr>
-        <w:tblStyle w:val="TableGrid"/>
-        <w:tblW w:w="0" w:type="auto"/>
-        <w:tblLook w:val="04A0" w:firstRow="1" w:lastRow="0" w:firstColumn="1" w:lastColumn="0" w:noHBand="0" w:noVBand="1"/>
-      </w:tblPr>
-      <w:tblGrid>
-        <w:gridCol w:w="2337"/>
-        <w:gridCol w:w="2337"/>
-        <w:gridCol w:w="2338"/>
-        <w:gridCol w:w="2338"/>
-      </w:tblGrid>
-      <w:tr>
-        <w:tc>
-          <w:tcPr>
-            <w:tcW w:w="2337" w:type="dxa"/>
-          </w:tcPr>
-          <w:p>
-            <w:r>
-              <w:t>Type</w:t>
-            </w:r>
-          </w:p>
-        </w:tc>
-        <w:tc>
-          <w:tcPr>
-            <w:tcW w:w="2337" w:type="dxa"/>
-          </w:tcPr>
-          <w:p>
-            <w:r>
-              <w:t>Variable Name</w:t>
-            </w:r>
-          </w:p>
-        </w:tc>
-        <w:tc>
-          <w:tcPr>
-            <w:tcW w:w="2338" w:type="dxa"/>
-          </w:tcPr>
-          <w:p>
-            <w:r>
-              <w:t>Description</w:t>
-            </w:r>
-          </w:p>
-        </w:tc>
-        <w:tc>
-          <w:tcPr>
-            <w:tcW w:w="2338" w:type="dxa"/>
-          </w:tcPr>
-          <w:p>
-            <w:r>
-              <w:t>Location</w:t>
-            </w:r>
-          </w:p>
-        </w:tc>
-      </w:tr>
-      <w:tr>
-        <w:tc>
-          <w:tcPr>
-            <w:tcW w:w="2337" w:type="dxa"/>
-          </w:tcPr>
-          <w:p>
-            <w:r>
-              <w:t>int</w:t>
-            </w:r>
-          </w:p>
-        </w:tc>
-        <w:tc>
-          <w:tcPr>
-            <w:tcW w:w="2337" w:type="dxa"/>
-          </w:tcPr>
-          <w:p>
-            <w:r>
-              <w:t>playerScore</w:t>
-            </w:r>
-          </w:p>
-        </w:tc>
-        <w:tc>
-          <w:tcPr>
-            <w:tcW w:w="2338" w:type="dxa"/>
-          </w:tcPr>
-          <w:p>
-            <w:r>
-              <w:t>Score of player</w:t>
-            </w:r>
-          </w:p>
-        </w:tc>
-        <w:tc>
-          <w:tcPr>
-            <w:tcW w:w="2338" w:type="dxa"/>
-          </w:tcPr>
-          <w:p>
-            <w:r>
-              <w:t>Player Class</w:t>
-            </w:r>
-          </w:p>
-        </w:tc>
-      </w:tr>
-      <w:tr>
-        <w:tc>
-          <w:tcPr>
-            <w:tcW w:w="2337" w:type="dxa"/>
-          </w:tcPr>
-          <w:p>
-            <w:r>
-              <w:t>char[]</w:t>
-            </w:r>
-          </w:p>
-        </w:tc>
-        <w:tc>
-          <w:tcPr>
-            <w:tcW w:w="2337" w:type="dxa"/>
-          </w:tcPr>
-          <w:p>
-            <w:r>
-              <w:t>name[10]</w:t>
-            </w:r>
-          </w:p>
-        </w:tc>
-        <w:tc>
-          <w:tcPr>
-            <w:tcW w:w="2338" w:type="dxa"/>
-          </w:tcPr>
-          <w:p>
-            <w:r>
-              <w:t>Name of player</w:t>
-            </w:r>
-          </w:p>
-        </w:tc>
-        <w:tc>
-          <w:tcPr>
-            <w:tcW w:w="2338" w:type="dxa"/>
-          </w:tcPr>
-          <w:p>
-            <w:r>
-              <w:t>Player Class</w:t>
-            </w:r>
-          </w:p>
-        </w:tc>
-      </w:tr>
-      <w:tr>
-        <w:tc>
-          <w:tcPr>
-            <w:tcW w:w="2337" w:type="dxa"/>
-          </w:tcPr>
-          <w:p>
-            <w:r>
-              <w:t>bool</w:t>
-            </w:r>
-          </w:p>
-        </w:tc>
-        <w:tc>
-          <w:tcPr>
-            <w:tcW w:w="2337" w:type="dxa"/>
-          </w:tcPr>
-          <w:p>
-            <w:r>
-              <w:t>Response</w:t>
-            </w:r>
-          </w:p>
-        </w:tc>
-        <w:tc>
-          <w:tcPr>
-            <w:tcW w:w="2338" w:type="dxa"/>
-          </w:tcPr>
-          <w:p>
-            <w:r>
-              <w:t>Response to quit by user</w:t>
-            </w:r>
-          </w:p>
-        </w:tc>
-        <w:tc>
-          <w:tcPr>
-            <w:tcW w:w="2338" w:type="dxa"/>
-          </w:tcPr>
-          <w:p>
-            <w:r>
-              <w:t>Grid Class</w:t>
-            </w:r>
-          </w:p>
-        </w:tc>
-      </w:tr>
-      <w:tr>
-        <w:tc>
-          <w:tcPr>
-            <w:tcW w:w="2337" w:type="dxa"/>
-          </w:tcPr>
-          <w:p>
-            <w:r>
-              <w:t xml:space="preserve">bool </w:t>
-            </w:r>
-          </w:p>
-        </w:tc>
-        <w:tc>
-          <w:tcPr>
-            <w:tcW w:w="2337" w:type="dxa"/>
-          </w:tcPr>
-          <w:p>
-            <w:r>
-              <w:t>tileDestroyed</w:t>
-            </w:r>
-          </w:p>
-        </w:tc>
-        <w:tc>
-          <w:tcPr>
-            <w:tcW w:w="2338" w:type="dxa"/>
-          </w:tcPr>
-          <w:p>
-            <w:r>
-              <w:t>Is tile destroyed</w:t>
-            </w:r>
-          </w:p>
-        </w:tc>
-        <w:tc>
-          <w:tcPr>
-            <w:tcW w:w="2338" w:type="dxa"/>
-          </w:tcPr>
-          <w:p>
-            <w:r>
-              <w:t>Grid Class</w:t>
-            </w:r>
-          </w:p>
-        </w:tc>
-      </w:tr>
-      <w:tr>
-        <w:tc>
-          <w:tcPr>
-            <w:tcW w:w="2337" w:type="dxa"/>
-          </w:tcPr>
-          <w:p>
-            <w:r>
-              <w:t xml:space="preserve">char </w:t>
-            </w:r>
-          </w:p>
-        </w:tc>
-        <w:tc>
-          <w:tcPr>
-            <w:tcW w:w="2337" w:type="dxa"/>
-          </w:tcPr>
-          <w:p>
-            <w:r>
-              <w:t>control</w:t>
-            </w:r>
-          </w:p>
-        </w:tc>
-        <w:tc>
-          <w:tcPr>
-            <w:tcW w:w="2338" w:type="dxa"/>
-          </w:tcPr>
-          <w:p>
-            <w:r>
-              <w:t>Input by user</w:t>
-            </w:r>
-          </w:p>
-        </w:tc>
-        <w:tc>
-          <w:tcPr>
-            <w:tcW w:w="2338" w:type="dxa"/>
-          </w:tcPr>
-          <w:p>
-            <w:r>
-              <w:t>Grid Class</w:t>
-            </w:r>
-          </w:p>
-        </w:tc>
-      </w:tr>
-      <w:tr>
-        <w:tc>
-          <w:tcPr>
-            <w:tcW w:w="2337" w:type="dxa"/>
-          </w:tcPr>
-          <w:p>
-            <w:r>
-              <w:t>int</w:t>
-            </w:r>
-          </w:p>
-        </w:tc>
-        <w:tc>
-          <w:tcPr>
-            <w:tcW w:w="2337" w:type="dxa"/>
-          </w:tcPr>
-          <w:p>
-            <w:r>
-              <w:t>maxTile</w:t>
-            </w:r>
-          </w:p>
-        </w:tc>
-        <w:tc>
-          <w:tcPr>
-            <w:tcW w:w="2338" w:type="dxa"/>
-          </w:tcPr>
-          <w:p>
-            <w:r>
-              <w:t>Maximum tile</w:t>
-            </w:r>
-          </w:p>
-        </w:tc>
-        <w:tc>
-          <w:tcPr>
-            <w:tcW w:w="2338" w:type="dxa"/>
-          </w:tcPr>
-          <w:p>
-            <w:r>
-              <w:t>Grid Class</w:t>
-            </w:r>
-          </w:p>
-        </w:tc>
-      </w:tr>
-      <w:tr>
-        <w:tc>
-          <w:tcPr>
-            <w:tcW w:w="2337" w:type="dxa"/>
-          </w:tcPr>
-          <w:p>
-            <w:r>
-              <w:t xml:space="preserve">int </w:t>
-            </w:r>
-          </w:p>
-        </w:tc>
-        <w:tc>
-          <w:tcPr>
-            <w:tcW w:w="2337" w:type="dxa"/>
-          </w:tcPr>
-          <w:p>
-            <w:r>
-              <w:t>winValue</w:t>
-            </w:r>
-          </w:p>
-        </w:tc>
-        <w:tc>
-          <w:tcPr>
-            <w:tcW w:w="2338" w:type="dxa"/>
-          </w:tcPr>
-          <w:p>
-            <w:r>
-              <w:t>Value of tile to win</w:t>
-            </w:r>
-          </w:p>
-        </w:tc>
-        <w:tc>
-          <w:tcPr>
-            <w:tcW w:w="2338" w:type="dxa"/>
-          </w:tcPr>
-          <w:p>
-            <w:r>
-              <w:t>Grid Class</w:t>
-            </w:r>
-          </w:p>
-        </w:tc>
-      </w:tr>
-      <w:tr>
-        <w:tc>
-          <w:tcPr>
-            <w:tcW w:w="2337" w:type="dxa"/>
-          </w:tcPr>
-          <w:p>
-            <w:r>
-              <w:t>int</w:t>
-            </w:r>
-          </w:p>
-        </w:tc>
-        <w:tc>
-          <w:tcPr>
-            <w:tcW w:w="2337" w:type="dxa"/>
-          </w:tcPr>
-          <w:p>
-            <w:r>
-              <w:t>scoreRound</w:t>
-            </w:r>
-          </w:p>
-        </w:tc>
-        <w:tc>
-          <w:tcPr>
-            <w:tcW w:w="2338" w:type="dxa"/>
-          </w:tcPr>
-          <w:p>
-            <w:r>
-              <w:t>Score of the current round</w:t>
-            </w:r>
-          </w:p>
-        </w:tc>
-        <w:tc>
-          <w:tcPr>
-            <w:tcW w:w="2338" w:type="dxa"/>
-          </w:tcPr>
-          <w:p>
-            <w:r>
-              <w:t>Grid Class</w:t>
-            </w:r>
-          </w:p>
-        </w:tc>
-      </w:tr>
-      <w:tr>
-        <w:tc>
-          <w:tcPr>
-            <w:tcW w:w="2337" w:type="dxa"/>
-          </w:tcPr>
-          <w:p>
-            <w:r>
-              <w:t xml:space="preserve">int </w:t>
-            </w:r>
-          </w:p>
-        </w:tc>
-        <w:tc>
-          <w:tcPr>
-            <w:tcW w:w="2337" w:type="dxa"/>
-          </w:tcPr>
-          <w:p>
-            <w:r>
-              <w:t>score</w:t>
-            </w:r>
-          </w:p>
-        </w:tc>
-        <w:tc>
-          <w:tcPr>
-            <w:tcW w:w="2338" w:type="dxa"/>
-          </w:tcPr>
-          <w:p>
-            <w:r>
-              <w:t>Running total of score</w:t>
-            </w:r>
-          </w:p>
-        </w:tc>
-        <w:tc>
-          <w:tcPr>
-            <w:tcW w:w="2338" w:type="dxa"/>
-          </w:tcPr>
-          <w:p>
-            <w:r>
-              <w:t>Grid Class</w:t>
-            </w:r>
-          </w:p>
-        </w:tc>
-      </w:tr>
-      <w:tr>
-        <w:tc>
-          <w:tcPr>
-            <w:tcW w:w="2337" w:type="dxa"/>
-          </w:tcPr>
-          <w:p>
-            <w:r>
-              <w:t>Tiles</w:t>
-            </w:r>
-            <w:r>
-              <w:t xml:space="preserve"> [][]</w:t>
-            </w:r>
-          </w:p>
-        </w:tc>
-        <w:tc>
-          <w:tcPr>
-            <w:tcW w:w="2337" w:type="dxa"/>
-          </w:tcPr>
-          <w:p>
-            <w:r>
-              <w:t>tiles[4][4]</w:t>
-            </w:r>
-          </w:p>
-        </w:tc>
-        <w:tc>
-          <w:tcPr>
-            <w:tcW w:w="2338" w:type="dxa"/>
-          </w:tcPr>
-          <w:p>
-            <w:r>
-              <w:t>Grid that is 4x4 matrix</w:t>
-            </w:r>
-          </w:p>
-        </w:tc>
-        <w:tc>
-          <w:tcPr>
-            <w:tcW w:w="2338" w:type="dxa"/>
-          </w:tcPr>
-          <w:p>
-            <w:r>
-              <w:t>Grid Class</w:t>
-            </w:r>
-          </w:p>
-        </w:tc>
-      </w:tr>
-      <w:tr>
-        <w:tc>
-          <w:tcPr>
-            <w:tcW w:w="2337" w:type="dxa"/>
-          </w:tcPr>
-          <w:p>
-            <w:r>
-              <w:t>Tiles</w:t>
-            </w:r>
-            <w:r>
-              <w:t xml:space="preserve"> [][]</w:t>
-            </w:r>
-          </w:p>
-        </w:tc>
-        <w:tc>
-          <w:tcPr>
-            <w:tcW w:w="2337" w:type="dxa"/>
-          </w:tcPr>
-          <w:p>
-            <w:r>
-              <w:t>btiles[4][4]</w:t>
-            </w:r>
-          </w:p>
-        </w:tc>
-        <w:tc>
-          <w:tcPr>
-            <w:tcW w:w="2338" w:type="dxa"/>
-          </w:tcPr>
-          <w:p>
-            <w:r>
-              <w:t>Backup grid</w:t>
-            </w:r>
-          </w:p>
-        </w:tc>
-        <w:tc>
-          <w:tcPr>
-            <w:tcW w:w="2338" w:type="dxa"/>
-          </w:tcPr>
-          <w:p>
-            <w:r>
-              <w:t>Grid</w:t>
-            </w:r>
-            <w:r>
-              <w:t xml:space="preserve"> Class</w:t>
-            </w:r>
-          </w:p>
-        </w:tc>
-      </w:tr>
-      <w:tr>
-        <w:tc>
-          <w:tcPr>
-            <w:tcW w:w="2337" w:type="dxa"/>
-          </w:tcPr>
-          <w:p>
-            <w:r>
-              <w:t>char</w:t>
-            </w:r>
-          </w:p>
-        </w:tc>
-        <w:tc>
-          <w:tcPr>
-            <w:tcW w:w="2337" w:type="dxa"/>
-          </w:tcPr>
-          <w:p>
-            <w:r>
-              <w:t xml:space="preserve">option </w:t>
-            </w:r>
-          </w:p>
-        </w:tc>
-        <w:tc>
-          <w:tcPr>
-            <w:tcW w:w="2338" w:type="dxa"/>
-          </w:tcPr>
-          <w:p>
-            <w:r>
-              <w:t>Option input by user</w:t>
-            </w:r>
-          </w:p>
-        </w:tc>
-        <w:tc>
-          <w:tcPr>
-            <w:tcW w:w="2338" w:type="dxa"/>
-          </w:tcPr>
-          <w:p>
-            <w:r>
-              <w:t>Game Class</w:t>
-            </w:r>
-          </w:p>
-        </w:tc>
-      </w:tr>
-      <w:tr>
-        <w:tc>
-          <w:tcPr>
-            <w:tcW w:w="2337" w:type="dxa"/>
-          </w:tcPr>
-          <w:p>
-            <w:r>
-              <w:t>Player</w:t>
-            </w:r>
-          </w:p>
-        </w:tc>
-        <w:tc>
-          <w:tcPr>
-            <w:tcW w:w="2337" w:type="dxa"/>
-          </w:tcPr>
-          <w:p>
-            <w:r>
-              <w:t>player</w:t>
-            </w:r>
-          </w:p>
-        </w:tc>
-        <w:tc>
-          <w:tcPr>
-            <w:tcW w:w="2338" w:type="dxa"/>
-          </w:tcPr>
-          <w:p>
-            <w:r>
-              <w:t>Player object</w:t>
-            </w:r>
-          </w:p>
-        </w:tc>
-        <w:tc>
-          <w:tcPr>
-            <w:tcW w:w="2338" w:type="dxa"/>
-          </w:tcPr>
-          <w:p>
-            <w:r>
-              <w:t>Game Class</w:t>
-            </w:r>
-          </w:p>
-        </w:tc>
-      </w:tr>
-      <w:tr>
-        <w:tc>
-          <w:tcPr>
-            <w:tcW w:w="2337" w:type="dxa"/>
-          </w:tcPr>
-          <w:p>
-            <w:r>
-              <w:t>Game</w:t>
-            </w:r>
-          </w:p>
-        </w:tc>
-        <w:tc>
-          <w:tcPr>
-            <w:tcW w:w="2337" w:type="dxa"/>
-          </w:tcPr>
-          <w:p>
-            <w:r>
-              <w:t>Exec</w:t>
-            </w:r>
-          </w:p>
-        </w:tc>
-        <w:tc>
-          <w:tcPr>
-            <w:tcW w:w="2338" w:type="dxa"/>
-          </w:tcPr>
-          <w:p>
-            <w:r>
-              <w:t>Game object</w:t>
-            </w:r>
-          </w:p>
-        </w:tc>
-        <w:tc>
-          <w:tcPr>
-            <w:tcW w:w="2338" w:type="dxa"/>
-          </w:tcPr>
-          <w:p>
-            <w:r>
-              <w:t>int main()</w:t>
-            </w:r>
-          </w:p>
-        </w:tc>
-      </w:tr>
-    </w:tbl>
-    <w:p/>
+      <w:bookmarkStart w:id="0" w:name="_GoBack"/>
+      <w:bookmarkEnd w:id="0"/>
+    </w:p>
     <w:p>
       <w:pPr>
         <w:rPr>
@@ -2371,12 +2316,21 @@
                 <w:szCs w:val="24"/>
               </w:rPr>
             </w:pPr>
-            <w:r>
-              <w:rPr>
-                <w:sz w:val="24"/>
-                <w:szCs w:val="24"/>
-              </w:rPr>
-              <w:t>Player.h line 24, main line 33</w:t>
+            <w:proofErr w:type="spellStart"/>
+            <w:r>
+              <w:rPr>
+                <w:sz w:val="24"/>
+                <w:szCs w:val="24"/>
+              </w:rPr>
+              <w:t>Player.h</w:t>
+            </w:r>
+            <w:proofErr w:type="spellEnd"/>
+            <w:r>
+              <w:rPr>
+                <w:sz w:val="24"/>
+                <w:szCs w:val="24"/>
+              </w:rPr>
+              <w:t xml:space="preserve"> line 24, main line 33</w:t>
             </w:r>
           </w:p>
         </w:tc>
@@ -2612,12 +2566,21 @@
                 <w:szCs w:val="24"/>
               </w:rPr>
             </w:pPr>
-            <w:r>
-              <w:rPr>
-                <w:sz w:val="24"/>
-                <w:szCs w:val="24"/>
-              </w:rPr>
-              <w:t>BackupGrid, Game, Grid, Player, Tile</w:t>
+            <w:proofErr w:type="spellStart"/>
+            <w:r>
+              <w:rPr>
+                <w:sz w:val="24"/>
+                <w:szCs w:val="24"/>
+              </w:rPr>
+              <w:t>BackupGrid</w:t>
+            </w:r>
+            <w:proofErr w:type="spellEnd"/>
+            <w:r>
+              <w:rPr>
+                <w:sz w:val="24"/>
+                <w:szCs w:val="24"/>
+              </w:rPr>
+              <w:t>, Game, Grid, Player, Tile</w:t>
             </w:r>
           </w:p>
         </w:tc>
@@ -2695,12 +2658,21 @@
                 <w:szCs w:val="24"/>
               </w:rPr>
             </w:pPr>
-            <w:r>
-              <w:rPr>
-                <w:sz w:val="24"/>
-                <w:szCs w:val="24"/>
-              </w:rPr>
-              <w:t>Game.h line 43</w:t>
+            <w:proofErr w:type="spellStart"/>
+            <w:r>
+              <w:rPr>
+                <w:sz w:val="24"/>
+                <w:szCs w:val="24"/>
+              </w:rPr>
+              <w:t>Game.h</w:t>
+            </w:r>
+            <w:proofErr w:type="spellEnd"/>
+            <w:r>
+              <w:rPr>
+                <w:sz w:val="24"/>
+                <w:szCs w:val="24"/>
+              </w:rPr>
+              <w:t xml:space="preserve"> line 43</w:t>
             </w:r>
           </w:p>
         </w:tc>
@@ -2770,12 +2742,21 @@
                 <w:szCs w:val="24"/>
               </w:rPr>
             </w:pPr>
-            <w:r>
-              <w:rPr>
-                <w:sz w:val="24"/>
-                <w:szCs w:val="24"/>
-              </w:rPr>
-              <w:t>BackupGrid line 17; Grid line 19; Player line 15; Tile line 15</w:t>
+            <w:proofErr w:type="spellStart"/>
+            <w:r>
+              <w:rPr>
+                <w:sz w:val="24"/>
+                <w:szCs w:val="24"/>
+              </w:rPr>
+              <w:t>BackupGrid</w:t>
+            </w:r>
+            <w:proofErr w:type="spellEnd"/>
+            <w:r>
+              <w:rPr>
+                <w:sz w:val="24"/>
+                <w:szCs w:val="24"/>
+              </w:rPr>
+              <w:t xml:space="preserve"> line 17; Grid line 19; Player line 15; Tile line 15</w:t>
             </w:r>
           </w:p>
         </w:tc>
@@ -3016,7 +2997,23 @@
                 <w:sz w:val="24"/>
                 <w:szCs w:val="24"/>
               </w:rPr>
-              <w:t>Grid and BackupGrid extends Tile</w:t>
+              <w:t xml:space="preserve">Grid and </w:t>
+            </w:r>
+            <w:proofErr w:type="spellStart"/>
+            <w:r>
+              <w:rPr>
+                <w:sz w:val="24"/>
+                <w:szCs w:val="24"/>
+              </w:rPr>
+              <w:t>BackupGrid</w:t>
+            </w:r>
+            <w:proofErr w:type="spellEnd"/>
+            <w:r>
+              <w:rPr>
+                <w:sz w:val="24"/>
+                <w:szCs w:val="24"/>
+              </w:rPr>
+              <w:t xml:space="preserve"> extends Tile</w:t>
             </w:r>
           </w:p>
         </w:tc>
@@ -3086,12 +3083,37 @@
                 <w:szCs w:val="24"/>
               </w:rPr>
             </w:pPr>
-            <w:r>
-              <w:rPr>
-                <w:sz w:val="24"/>
-                <w:szCs w:val="24"/>
-              </w:rPr>
-              <w:t>Tile.h line 19; BackupGrid line 27; Grid line 131</w:t>
+            <w:proofErr w:type="spellStart"/>
+            <w:r>
+              <w:rPr>
+                <w:sz w:val="24"/>
+                <w:szCs w:val="24"/>
+              </w:rPr>
+              <w:t>Tile.h</w:t>
+            </w:r>
+            <w:proofErr w:type="spellEnd"/>
+            <w:r>
+              <w:rPr>
+                <w:sz w:val="24"/>
+                <w:szCs w:val="24"/>
+              </w:rPr>
+              <w:t xml:space="preserve"> line 19; </w:t>
+            </w:r>
+            <w:proofErr w:type="spellStart"/>
+            <w:r>
+              <w:rPr>
+                <w:sz w:val="24"/>
+                <w:szCs w:val="24"/>
+              </w:rPr>
+              <w:t>BackupGrid</w:t>
+            </w:r>
+            <w:proofErr w:type="spellEnd"/>
+            <w:r>
+              <w:rPr>
+                <w:sz w:val="24"/>
+                <w:szCs w:val="24"/>
+              </w:rPr>
+              <w:t xml:space="preserve"> line 27; Grid line 131</w:t>
             </w:r>
           </w:p>
         </w:tc>
@@ -3210,6 +3232,89 @@
               <w:bottom w:val="single" w:sz="4" w:space="0" w:color="auto"/>
               <w:right w:val="single" w:sz="4" w:space="0" w:color="auto"/>
             </w:tcBorders>
+          </w:tcPr>
+          <w:p>
+            <w:pPr>
+              <w:rPr>
+                <w:sz w:val="24"/>
+                <w:szCs w:val="24"/>
+              </w:rPr>
+            </w:pPr>
+            <w:r>
+              <w:rPr>
+                <w:sz w:val="24"/>
+                <w:szCs w:val="24"/>
+              </w:rPr>
+              <w:t>Template</w:t>
+            </w:r>
+          </w:p>
+        </w:tc>
+        <w:tc>
+          <w:tcPr>
+            <w:tcW w:w="3775" w:type="dxa"/>
+            <w:tcBorders>
+              <w:top w:val="single" w:sz="4" w:space="0" w:color="auto"/>
+              <w:left w:val="single" w:sz="4" w:space="0" w:color="auto"/>
+              <w:bottom w:val="single" w:sz="4" w:space="0" w:color="auto"/>
+              <w:right w:val="single" w:sz="4" w:space="0" w:color="auto"/>
+            </w:tcBorders>
+          </w:tcPr>
+          <w:p>
+            <w:pPr>
+              <w:rPr>
+                <w:sz w:val="24"/>
+                <w:szCs w:val="24"/>
+              </w:rPr>
+            </w:pPr>
+            <w:proofErr w:type="spellStart"/>
+            <w:r>
+              <w:rPr>
+                <w:sz w:val="24"/>
+                <w:szCs w:val="24"/>
+              </w:rPr>
+              <w:t>BackupGrid</w:t>
+            </w:r>
+            <w:proofErr w:type="spellEnd"/>
+            <w:r>
+              <w:rPr>
+                <w:sz w:val="24"/>
+                <w:szCs w:val="24"/>
+              </w:rPr>
+              <w:t xml:space="preserve"> class</w:t>
+            </w:r>
+          </w:p>
+        </w:tc>
+      </w:tr>
+      <w:tr>
+        <w:tc>
+          <w:tcPr>
+            <w:tcW w:w="995" w:type="dxa"/>
+            <w:tcBorders>
+              <w:top w:val="single" w:sz="4" w:space="0" w:color="auto"/>
+              <w:left w:val="single" w:sz="4" w:space="0" w:color="auto"/>
+              <w:bottom w:val="single" w:sz="4" w:space="0" w:color="auto"/>
+              <w:right w:val="single" w:sz="4" w:space="0" w:color="auto"/>
+            </w:tcBorders>
+          </w:tcPr>
+          <w:p>
+            <w:pPr>
+              <w:jc w:val="center"/>
+              <w:rPr>
+                <w:sz w:val="24"/>
+                <w:szCs w:val="24"/>
+              </w:rPr>
+            </w:pPr>
+          </w:p>
+        </w:tc>
+        <w:tc>
+          <w:tcPr>
+            <w:tcW w:w="4580" w:type="dxa"/>
+            <w:tcBorders>
+              <w:top w:val="single" w:sz="4" w:space="0" w:color="auto"/>
+              <w:left w:val="single" w:sz="4" w:space="0" w:color="auto"/>
+              <w:bottom w:val="single" w:sz="4" w:space="0" w:color="auto"/>
+              <w:right w:val="single" w:sz="4" w:space="0" w:color="auto"/>
+            </w:tcBorders>
             <w:hideMark/>
           </w:tcPr>
           <w:p>
@@ -3246,12 +3351,21 @@
                 <w:szCs w:val="24"/>
               </w:rPr>
             </w:pPr>
-            <w:r>
-              <w:rPr>
-                <w:sz w:val="24"/>
-                <w:szCs w:val="24"/>
-              </w:rPr>
-              <w:t>Game.h line 42</w:t>
+            <w:proofErr w:type="spellStart"/>
+            <w:r>
+              <w:rPr>
+                <w:sz w:val="24"/>
+                <w:szCs w:val="24"/>
+              </w:rPr>
+              <w:t>Game.h</w:t>
+            </w:r>
+            <w:proofErr w:type="spellEnd"/>
+            <w:r>
+              <w:rPr>
+                <w:sz w:val="24"/>
+                <w:szCs w:val="24"/>
+              </w:rPr>
+              <w:t xml:space="preserve"> line 42</w:t>
             </w:r>
           </w:p>
         </w:tc>
@@ -3280,7 +3394,15 @@
         </w:numPr>
       </w:pPr>
       <w:r>
-        <w:t xml:space="preserve">The original 2048 (javascript): </w:t>
+        <w:t>The original 2048 (</w:t>
+      </w:r>
+      <w:proofErr w:type="spellStart"/>
+      <w:r>
+        <w:t>javascript</w:t>
+      </w:r>
+      <w:proofErr w:type="spellEnd"/>
+      <w:r>
+        <w:t xml:space="preserve">): </w:t>
       </w:r>
       <w:hyperlink r:id="rId11" w:history="1">
         <w:r>

</xml_diff>